<commit_message>
Added special session and sponsorshop docs. Updated logo,
</commit_message>
<xml_diff>
--- a/docs/Call for MIUA2024-Special-Session-Proposal.docx
+++ b/docs/Call for MIUA2024-Special-Session-Proposal.docx
@@ -376,7 +376,7 @@
           <w:szCs w:val="24"/>
           <w:bdr w:val="none" w:color="auto" w:sz="0" w:space="0" w:frame="1"/>
         </w:rPr>
-        <w:t>January</w:t>
+        <w:t xml:space="preserve">December</w:t>
       </w:r>
       <w:r>
         <w:rPr>
@@ -388,7 +388,7 @@
           <w:szCs w:val="24"/>
           <w:bdr w:val="none" w:color="auto" w:sz="0" w:space="0" w:frame="1"/>
         </w:rPr>
-        <w:t xml:space="preserve"> 202</w:t>
+        <w:t xml:space="preserve"> </w:t>
       </w:r>
       <w:r>
         <w:rPr>
@@ -400,7 +400,19 @@
           <w:szCs w:val="24"/>
           <w:bdr w:val="none" w:color="auto" w:sz="0" w:space="0" w:frame="1"/>
         </w:rPr>
-        <w:t>4</w:t>
+        <w:t>202</w:t>
+      </w:r>
+      <w:r>
+        <w:rPr>
+          <w:rFonts w:eastAsia="Times New Roman" w:cs="Calibri" w:cstheme="minorAscii"/>
+          <w:b w:val="1"/>
+          <w:bCs w:val="1"/>
+          <w:color w:val="FF0000"/>
+          <w:sz w:val="24"/>
+          <w:szCs w:val="24"/>
+          <w:bdr w:val="none" w:color="auto" w:sz="0" w:space="0" w:frame="1"/>
+        </w:rPr>
+        <w:t xml:space="preserve">3</w:t>
       </w:r>
       <w:r>
         <w:rPr>
@@ -476,7 +488,7 @@
           <w:szCs w:val="24"/>
           <w:bdr w:val="none" w:color="auto" w:sz="0" w:space="0" w:frame="1"/>
         </w:rPr>
-        <w:t xml:space="preserve"> January</w:t>
+        <w:t xml:space="preserve"> </w:t>
       </w:r>
       <w:r>
         <w:rPr>
@@ -488,7 +500,7 @@
           <w:szCs w:val="24"/>
           <w:bdr w:val="none" w:color="auto" w:sz="0" w:space="0" w:frame="1"/>
         </w:rPr>
-        <w:t xml:space="preserve"> </w:t>
+        <w:t xml:space="preserve">December </w:t>
       </w:r>
       <w:r>
         <w:rPr>
@@ -512,7 +524,7 @@
           <w:szCs w:val="24"/>
           <w:bdr w:val="none" w:color="auto" w:sz="0" w:space="0" w:frame="1"/>
         </w:rPr>
-        <w:t>4</w:t>
+        <w:t>3</w:t>
       </w:r>
       <w:r>
         <w:rPr>

</xml_diff>

<commit_message>
Temporarily changed contact email
Temporarily changing contact email from miua2024@mmu.ac.uk to m.yap@mmu.ac.uk
</commit_message>
<xml_diff>
--- a/docs/Call for MIUA2024-Special-Session-Proposal.docx
+++ b/docs/Call for MIUA2024-Special-Session-Proposal.docx
@@ -1,38 +1,41 @@
 
 <file path=word/document.xml><?xml version="1.0" encoding="utf-8"?>
-<w:document xmlns:wpc="http://schemas.microsoft.com/office/word/2010/wordprocessingCanvas" xmlns:cx="http://schemas.microsoft.com/office/drawing/2014/chartex" xmlns:cx1="http://schemas.microsoft.com/office/drawing/2015/9/8/chartex" xmlns:cx2="http://schemas.microsoft.com/office/drawing/2015/10/21/chartex" xmlns:cx3="http://schemas.microsoft.com/office/drawing/2016/5/9/chartex" xmlns:cx4="http://schemas.microsoft.com/office/drawing/2016/5/10/chartex" xmlns:cx5="http://schemas.microsoft.com/office/drawing/2016/5/11/chartex" xmlns:cx6="http://schemas.microsoft.com/office/drawing/2016/5/12/chartex" xmlns:cx7="http://schemas.microsoft.com/office/drawing/2016/5/13/chartex" xmlns:cx8="http://schemas.microsoft.com/office/drawing/2016/5/14/chartex" xmlns:mc="http://schemas.openxmlformats.org/markup-compatibility/2006" xmlns:aink="http://schemas.microsoft.com/office/drawing/2016/ink" xmlns:am3d="http://schemas.microsoft.com/office/drawing/2017/model3d" xmlns:o="urn:schemas-microsoft-com:office:office" xmlns:oel="http://schemas.microsoft.com/office/2019/extlst" xmlns:r="http://schemas.openxmlformats.org/officeDocument/2006/relationships" xmlns:m="http://schemas.openxmlformats.org/officeDocument/2006/math" xmlns:v="urn:schemas-microsoft-com:vml" xmlns:wp14="http://schemas.microsoft.com/office/word/2010/wordprocessingDrawing" xmlns:wp="http://schemas.openxmlformats.org/drawingml/2006/wordprocessingDrawing" xmlns:w10="urn:schemas-microsoft-com:office:word" xmlns:w="http://schemas.openxmlformats.org/wordprocessingml/2006/main" xmlns:w14="http://schemas.microsoft.com/office/word/2010/wordml" xmlns:w15="http://schemas.microsoft.com/office/word/2012/wordml" xmlns:w16cex="http://schemas.microsoft.com/office/word/2018/wordml/cex" xmlns:w16cid="http://schemas.microsoft.com/office/word/2016/wordml/cid" xmlns:w16="http://schemas.microsoft.com/office/word/2018/wordml" xmlns:w16sdtdh="http://schemas.microsoft.com/office/word/2020/wordml/sdtdatahash" xmlns:w16se="http://schemas.microsoft.com/office/word/2015/wordml/symex" xmlns:wpg="http://schemas.microsoft.com/office/word/2010/wordprocessingGroup" xmlns:wpi="http://schemas.microsoft.com/office/word/2010/wordprocessingInk" xmlns:wne="http://schemas.microsoft.com/office/word/2006/wordml" xmlns:wps="http://schemas.microsoft.com/office/word/2010/wordprocessingShape" xmlns:a="http://schemas.openxmlformats.org/drawingml/2006/main" xmlns:pic="http://schemas.openxmlformats.org/drawingml/2006/picture" xmlns:a14="http://schemas.microsoft.com/office/drawing/2010/main" mc:Ignorable="w14 w15 w16se w16cid w16 w16cex w16sdtdh wp14">
+<w:document xmlns:wpc="http://schemas.microsoft.com/office/word/2010/wordprocessingCanvas" xmlns:cx="http://schemas.microsoft.com/office/drawing/2014/chartex" xmlns:cx1="http://schemas.microsoft.com/office/drawing/2015/9/8/chartex" xmlns:cx2="http://schemas.microsoft.com/office/drawing/2015/10/21/chartex" xmlns:cx3="http://schemas.microsoft.com/office/drawing/2016/5/9/chartex" xmlns:cx4="http://schemas.microsoft.com/office/drawing/2016/5/10/chartex" xmlns:cx5="http://schemas.microsoft.com/office/drawing/2016/5/11/chartex" xmlns:cx6="http://schemas.microsoft.com/office/drawing/2016/5/12/chartex" xmlns:cx7="http://schemas.microsoft.com/office/drawing/2016/5/13/chartex" xmlns:cx8="http://schemas.microsoft.com/office/drawing/2016/5/14/chartex" xmlns:mc="http://schemas.openxmlformats.org/markup-compatibility/2006" xmlns:aink="http://schemas.microsoft.com/office/drawing/2016/ink" xmlns:am3d="http://schemas.microsoft.com/office/drawing/2017/model3d" xmlns:o="urn:schemas-microsoft-com:office:office" xmlns:oel="http://schemas.microsoft.com/office/2019/extlst" xmlns:r="http://schemas.openxmlformats.org/officeDocument/2006/relationships" xmlns:m="http://schemas.openxmlformats.org/officeDocument/2006/math" xmlns:v="urn:schemas-microsoft-com:vml" xmlns:wp14="http://schemas.microsoft.com/office/word/2010/wordprocessingDrawing" xmlns:wp="http://schemas.openxmlformats.org/drawingml/2006/wordprocessingDrawing" xmlns:w10="urn:schemas-microsoft-com:office:word" xmlns:w="http://schemas.openxmlformats.org/wordprocessingml/2006/main" xmlns:w14="http://schemas.microsoft.com/office/word/2010/wordml" xmlns:w15="http://schemas.microsoft.com/office/word/2012/wordml" xmlns:w16cex="http://schemas.microsoft.com/office/word/2018/wordml/cex" xmlns:w16cid="http://schemas.microsoft.com/office/word/2016/wordml/cid" xmlns:w16="http://schemas.microsoft.com/office/word/2018/wordml" xmlns:w16sdtdh="http://schemas.microsoft.com/office/word/2020/wordml/sdtdatahash" xmlns:w16se="http://schemas.microsoft.com/office/word/2015/wordml/symex" xmlns:wpg="http://schemas.microsoft.com/office/word/2010/wordprocessingGroup" xmlns:wpi="http://schemas.microsoft.com/office/word/2010/wordprocessingInk" xmlns:wne="http://schemas.microsoft.com/office/word/2006/wordml" xmlns:wps="http://schemas.microsoft.com/office/word/2010/wordprocessingShape" mc:Ignorable="w14 w15 w16se w16cid w16 w16cex w16sdtdh wp14">
   <w:body>
     <w:p>
       <w:pPr>
         <w:spacing w:after="0" w:line="240" w:lineRule="auto"/>
         <w:rPr>
           <w:rFonts w:ascii="Serifa" w:hAnsi="Serifa" w:cs="Serifa"/>
-          <w:color w:val="000000" w:themeColor="text1" w:themeTint="FF" w:themeShade="FF"/>
+          <w:color w:val="000000" w:themeColor="text1"/>
           <w:sz w:val="24"/>
           <w:szCs w:val="24"/>
         </w:rPr>
       </w:pPr>
       <w:r>
+        <w:rPr>
+          <w:noProof/>
+        </w:rPr>
         <w:drawing>
-          <wp:inline wp14:editId="49D44DAA" wp14:anchorId="73715CDF">
+          <wp:inline distT="0" distB="0" distL="0" distR="0" wp14:anchorId="73715CDF" wp14:editId="49D44DAA">
             <wp:extent cx="6035008" cy="3802380"/>
             <wp:effectExtent l="0" t="0" r="4445" b="7620"/>
-            <wp:docPr id="1" name="Picture 1" title=""/>
+            <wp:docPr id="1" name="Picture 1"/>
             <wp:cNvGraphicFramePr>
-              <a:graphicFrameLocks noChangeAspect="1"/>
+              <a:graphicFrameLocks xmlns:a="http://schemas.openxmlformats.org/drawingml/2006/main" noChangeAspect="1"/>
             </wp:cNvGraphicFramePr>
-            <a:graphic>
+            <a:graphic xmlns:a="http://schemas.openxmlformats.org/drawingml/2006/main">
               <a:graphicData uri="http://schemas.openxmlformats.org/drawingml/2006/picture">
-                <pic:pic>
+                <pic:pic xmlns:pic="http://schemas.openxmlformats.org/drawingml/2006/picture">
                   <pic:nvPicPr>
                     <pic:cNvPr id="0" name="Picture 1"/>
                     <pic:cNvPicPr/>
                   </pic:nvPicPr>
                   <pic:blipFill>
-                    <a:blip r:embed="Rce7009f3698b4584">
+                    <a:blip r:embed="rId7">
                       <a:extLst>
-                        <a:ext xmlns:a="http://schemas.openxmlformats.org/drawingml/2006/main" uri="{28A0092B-C50C-407E-A947-70E740481C1C}">
-                          <a14:useLocalDpi val="0"/>
+                        <a:ext uri="{28A0092B-C50C-407E-A947-70E740481C1C}">
+                          <a14:useLocalDpi xmlns:a14="http://schemas.microsoft.com/office/drawing/2010/main" val="0"/>
                         </a:ext>
                       </a:extLst>
                     </a:blip>
@@ -41,7 +44,7 @@
                     </a:stretch>
                   </pic:blipFill>
                   <pic:spPr>
-                    <a:xfrm rot="0" flipH="0" flipV="0">
+                    <a:xfrm>
                       <a:off x="0" y="0"/>
                       <a:ext cx="6035008" cy="3802380"/>
                     </a:xfrm>
@@ -93,112 +96,79 @@
         <w:pStyle w:val="Default"/>
         <w:jc w:val="both"/>
         <w:rPr>
-          <w:rFonts w:ascii="Calibri" w:hAnsi="Calibri" w:cs="Calibri" w:asciiTheme="minorAscii" w:hAnsiTheme="minorAscii" w:cstheme="minorAscii"/>
+          <w:rFonts w:asciiTheme="minorHAnsi" w:hAnsiTheme="minorHAnsi" w:cstheme="minorBidi"/>
           <w:color w:val="auto"/>
         </w:rPr>
       </w:pPr>
       <w:r>
         <w:rPr>
-          <w:rFonts w:ascii="Calibri" w:hAnsi="Calibri" w:cs="Calibri" w:asciiTheme="minorAscii" w:hAnsiTheme="minorAscii" w:cstheme="minorAscii"/>
+          <w:rFonts w:asciiTheme="minorHAnsi" w:hAnsiTheme="minorHAnsi" w:cstheme="minorBidi"/>
           <w:color w:val="auto"/>
         </w:rPr>
-        <w:t>MIUA 202</w:t>
-      </w:r>
-      <w:r>
-        <w:rPr>
-          <w:rFonts w:ascii="Calibri" w:hAnsi="Calibri" w:cs="Calibri" w:asciiTheme="minorAscii" w:hAnsiTheme="minorAscii" w:cstheme="minorAscii"/>
+        <w:t xml:space="preserve">MIUA 2024 is the principal UK conference for research in image analysis related to medicine and allied sciences including computer scientists, bioinformaticians, mathematicians, clinicians, engineers and </w:t>
+      </w:r>
+      <w:proofErr w:type="spellStart"/>
+      <w:r>
+        <w:rPr>
+          <w:rFonts w:asciiTheme="minorHAnsi" w:hAnsiTheme="minorHAnsi" w:cstheme="minorBidi"/>
           <w:color w:val="auto"/>
         </w:rPr>
-        <w:t>4</w:t>
-      </w:r>
-      <w:r>
-        <w:rPr>
-          <w:rFonts w:ascii="Calibri" w:hAnsi="Calibri" w:cs="Calibri" w:asciiTheme="minorAscii" w:hAnsiTheme="minorAscii" w:cstheme="minorAscii"/>
+        <w:t>bioscientists</w:t>
+      </w:r>
+      <w:proofErr w:type="spellEnd"/>
+      <w:r>
+        <w:rPr>
+          <w:rFonts w:asciiTheme="minorHAnsi" w:hAnsiTheme="minorHAnsi" w:cstheme="minorBidi"/>
           <w:color w:val="auto"/>
         </w:rPr>
-        <w:t xml:space="preserve"> is the principal UK conference for research in image analysis related to medicine and allied sciences </w:t>
-      </w:r>
-      <w:r>
-        <w:rPr>
-          <w:rFonts w:ascii="Calibri" w:hAnsi="Calibri" w:cs="Calibri" w:asciiTheme="minorAscii" w:hAnsiTheme="minorAscii" w:cstheme="minorAscii"/>
+        <w:t>.</w:t>
+      </w:r>
+      <w:r>
+        <w:rPr>
+          <w:rFonts w:asciiTheme="minorHAnsi" w:hAnsiTheme="minorHAnsi" w:cstheme="minorBidi"/>
           <w:color w:val="auto"/>
         </w:rPr>
-        <w:t xml:space="preserve">including computer scientists, bioinformaticians, mathematicians, clinicians, engineers and </w:t>
-      </w:r>
-      <w:r>
-        <w:rPr>
-          <w:rFonts w:ascii="Calibri" w:hAnsi="Calibri" w:cs="Calibri" w:asciiTheme="minorAscii" w:hAnsiTheme="minorAscii" w:cstheme="minorAscii"/>
+        <w:t xml:space="preserve"> </w:t>
+      </w:r>
+      <w:r>
+        <w:rPr>
+          <w:rFonts w:asciiTheme="minorHAnsi" w:hAnsiTheme="minorHAnsi" w:cstheme="minorBidi"/>
           <w:color w:val="auto"/>
         </w:rPr>
-        <w:t>bioscientists</w:t>
-      </w:r>
-      <w:r>
-        <w:rPr>
-          <w:rFonts w:ascii="Calibri" w:hAnsi="Calibri" w:cs="Calibri" w:asciiTheme="minorAscii" w:hAnsiTheme="minorAscii" w:cstheme="minorAscii"/>
+        <w:t>We are looking for p</w:t>
+      </w:r>
+      <w:r>
+        <w:rPr>
+          <w:rFonts w:asciiTheme="minorHAnsi" w:hAnsiTheme="minorHAnsi" w:cstheme="minorBidi"/>
           <w:color w:val="auto"/>
         </w:rPr>
-        <w:t>.</w:t>
-      </w:r>
-      <w:r>
-        <w:rPr>
-          <w:rFonts w:ascii="Calibri" w:hAnsi="Calibri" w:cs="Calibri" w:asciiTheme="minorAscii" w:hAnsiTheme="minorAscii" w:cstheme="minorAscii"/>
+        <w:t xml:space="preserve">roposals for Special Sessions </w:t>
+      </w:r>
+      <w:r>
+        <w:rPr>
+          <w:rFonts w:asciiTheme="minorHAnsi" w:hAnsiTheme="minorHAnsi" w:cstheme="minorBidi"/>
           <w:color w:val="auto"/>
         </w:rPr>
+        <w:t>to shape the direction of this conference.</w:t>
+      </w:r>
+      <w:r>
+        <w:rPr>
+          <w:rFonts w:asciiTheme="minorHAnsi" w:hAnsiTheme="minorHAnsi" w:cstheme="minorBidi"/>
+          <w:color w:val="auto"/>
+        </w:rPr>
         <w:t xml:space="preserve"> </w:t>
       </w:r>
       <w:r>
         <w:rPr>
-          <w:rFonts w:ascii="Calibri" w:hAnsi="Calibri" w:cs="Calibri" w:asciiTheme="minorAscii" w:hAnsiTheme="minorAscii" w:cstheme="minorAscii"/>
-          <w:color w:val="auto"/>
-        </w:rPr>
-        <w:t>We are looking for p</w:t>
-      </w:r>
-      <w:r>
-        <w:rPr>
-          <w:rFonts w:ascii="Calibri" w:hAnsi="Calibri" w:cs="Calibri" w:asciiTheme="minorAscii" w:hAnsiTheme="minorAscii" w:cstheme="minorAscii"/>
-          <w:color w:val="auto"/>
-        </w:rPr>
-        <w:t xml:space="preserve">roposals for Special Sessions </w:t>
-      </w:r>
-      <w:r>
-        <w:rPr>
-          <w:rFonts w:ascii="Calibri" w:hAnsi="Calibri" w:cs="Calibri" w:asciiTheme="minorAscii" w:hAnsiTheme="minorAscii" w:cstheme="minorAscii"/>
-          <w:color w:val="auto"/>
-        </w:rPr>
-        <w:t>to shape the direction of this conference.</w:t>
-      </w:r>
-      <w:r>
-        <w:rPr>
-          <w:rFonts w:ascii="Calibri" w:hAnsi="Calibri" w:cs="Calibri" w:asciiTheme="minorAscii" w:hAnsiTheme="minorAscii" w:cstheme="minorAscii"/>
-          <w:color w:val="auto"/>
-        </w:rPr>
-        <w:t xml:space="preserve"> </w:t>
-      </w:r>
-      <w:r>
-        <w:rPr>
-          <w:rFonts w:ascii="Calibri" w:hAnsi="Calibri" w:cs="Calibri" w:asciiTheme="minorAscii" w:hAnsiTheme="minorAscii" w:cstheme="minorAscii"/>
-          <w:color w:val="000000" w:themeColor="text1" w:themeTint="FF" w:themeShade="FF"/>
-        </w:rPr>
-        <w:t xml:space="preserve">Special sessions </w:t>
-      </w:r>
-      <w:r>
-        <w:rPr>
-          <w:rFonts w:ascii="Calibri" w:hAnsi="Calibri" w:cs="Calibri" w:asciiTheme="minorAscii" w:hAnsiTheme="minorAscii" w:cstheme="minorAscii"/>
-          <w:color w:val="000000" w:themeColor="text1" w:themeTint="FF" w:themeShade="FF"/>
-        </w:rPr>
-        <w:t>provide</w:t>
-      </w:r>
-      <w:r>
-        <w:rPr>
-          <w:rFonts w:ascii="Calibri" w:hAnsi="Calibri" w:cs="Calibri" w:asciiTheme="minorAscii" w:hAnsiTheme="minorAscii" w:cstheme="minorAscii"/>
-          <w:color w:val="000000" w:themeColor="text1" w:themeTint="FF" w:themeShade="FF"/>
-        </w:rPr>
-        <w:t xml:space="preserve"> an opportunity to address</w:t>
-      </w:r>
-      <w:r>
-        <w:rPr>
-          <w:rFonts w:ascii="Calibri" w:hAnsi="Calibri" w:cs="Calibri" w:asciiTheme="minorAscii" w:hAnsiTheme="minorAscii" w:cstheme="minorAscii"/>
-          <w:color w:val="000000" w:themeColor="text1" w:themeTint="FF" w:themeShade="FF"/>
+          <w:rFonts w:asciiTheme="minorHAnsi" w:hAnsiTheme="minorHAnsi" w:cstheme="minorBidi"/>
+          <w:color w:val="000000" w:themeColor="text1"/>
+        </w:rPr>
+        <w:t>Special sessions provide an opportunity to address</w:t>
+      </w:r>
+      <w:r>
+        <w:rPr>
+          <w:rFonts w:asciiTheme="minorHAnsi" w:hAnsiTheme="minorHAnsi" w:cstheme="minorBidi"/>
+          <w:color w:val="000000" w:themeColor="text1"/>
         </w:rPr>
         <w:t>:</w:t>
       </w:r>
@@ -212,20 +182,20 @@
         </w:numPr>
         <w:jc w:val="both"/>
         <w:rPr>
-          <w:rFonts w:ascii="Calibri" w:hAnsi="Calibri" w:cs="Calibri" w:asciiTheme="minorAscii" w:hAnsiTheme="minorAscii" w:cstheme="minorAscii"/>
+          <w:rFonts w:asciiTheme="minorHAnsi" w:hAnsiTheme="minorHAnsi" w:cstheme="minorBidi"/>
           <w:color w:val="auto"/>
         </w:rPr>
       </w:pPr>
       <w:r>
         <w:rPr>
-          <w:rFonts w:ascii="Calibri" w:hAnsi="Calibri" w:cs="Calibri" w:asciiTheme="minorAscii" w:hAnsiTheme="minorAscii" w:cstheme="minorAscii"/>
+          <w:rFonts w:asciiTheme="minorHAnsi" w:hAnsiTheme="minorHAnsi" w:cstheme="minorBidi"/>
           <w:color w:val="auto"/>
         </w:rPr>
         <w:t>E</w:t>
       </w:r>
       <w:r>
         <w:rPr>
-          <w:rFonts w:ascii="Calibri" w:hAnsi="Calibri" w:cs="Calibri" w:asciiTheme="minorAscii" w:hAnsiTheme="minorAscii" w:cstheme="minorAscii"/>
+          <w:rFonts w:asciiTheme="minorHAnsi" w:hAnsiTheme="minorHAnsi" w:cstheme="minorBidi"/>
           <w:color w:val="auto"/>
         </w:rPr>
         <w:t>merging areas and hot topics that grant a focused discussion on new and innovative aspects.</w:t>
@@ -240,30 +210,23 @@
         </w:numPr>
         <w:jc w:val="both"/>
         <w:rPr>
-          <w:rFonts w:ascii="Calibri" w:hAnsi="Calibri" w:cs="Calibri" w:asciiTheme="minorAscii" w:hAnsiTheme="minorAscii" w:cstheme="minorAscii"/>
+          <w:rFonts w:asciiTheme="minorHAnsi" w:hAnsiTheme="minorHAnsi" w:cstheme="minorBidi"/>
           <w:color w:val="auto"/>
         </w:rPr>
       </w:pPr>
       <w:r>
         <w:rPr>
-          <w:rFonts w:ascii="Calibri" w:hAnsi="Calibri" w:cs="Calibri" w:asciiTheme="minorAscii" w:hAnsiTheme="minorAscii" w:cstheme="minorAscii"/>
+          <w:rFonts w:asciiTheme="minorHAnsi" w:hAnsiTheme="minorHAnsi" w:cstheme="minorBidi"/>
           <w:color w:val="auto"/>
         </w:rPr>
         <w:t xml:space="preserve">Or </w:t>
       </w:r>
       <w:r>
         <w:rPr>
-          <w:rFonts w:ascii="Calibri" w:hAnsi="Calibri" w:cs="Calibri" w:asciiTheme="minorAscii" w:hAnsiTheme="minorAscii" w:cstheme="minorAscii"/>
+          <w:rFonts w:asciiTheme="minorHAnsi" w:hAnsiTheme="minorHAnsi" w:cstheme="minorBidi"/>
           <w:color w:val="auto"/>
         </w:rPr>
-        <w:t>additional</w:t>
-      </w:r>
-      <w:r>
-        <w:rPr>
-          <w:rFonts w:ascii="Calibri" w:hAnsi="Calibri" w:cs="Calibri" w:asciiTheme="minorAscii" w:hAnsiTheme="minorAscii" w:cstheme="minorAscii"/>
-          <w:color w:val="auto"/>
-        </w:rPr>
-        <w:t xml:space="preserve"> topics which are not directly listed by the conference topics;</w:t>
+        <w:t>additional topics which are not directly listed by the conference topics;</w:t>
       </w:r>
     </w:p>
     <w:p>
@@ -277,7 +240,7 @@
           <w:szCs w:val="32"/>
         </w:rPr>
       </w:pPr>
-      <w:hyperlink w:history="1" r:id="rId8">
+      <w:hyperlink r:id="rId8" w:history="1">
         <w:r>
           <w:rPr>
             <w:rStyle w:val="Hyperlink"/>
@@ -322,8 +285,8 @@
         <w:spacing w:after="0" w:line="396" w:lineRule="atLeast"/>
         <w:textAlignment w:val="baseline"/>
         <w:rPr>
-          <w:rFonts w:eastAsia="Times New Roman" w:cs="Calibri" w:cstheme="minorAscii"/>
-          <w:color w:val="000000" w:themeColor="text1" w:themeTint="FF" w:themeShade="FF"/>
+          <w:rFonts w:eastAsia="Times New Roman"/>
+          <w:color w:val="000000" w:themeColor="text1"/>
           <w:spacing w:val="15"/>
           <w:sz w:val="24"/>
           <w:szCs w:val="24"/>
@@ -331,113 +294,101 @@
       </w:pPr>
       <w:r>
         <w:rPr>
-          <w:rFonts w:eastAsia="Times New Roman" w:cs="Calibri" w:cstheme="minorAscii"/>
-          <w:b w:val="1"/>
-          <w:bCs w:val="1"/>
+          <w:rFonts w:eastAsia="Times New Roman"/>
+          <w:b/>
+          <w:bCs/>
           <w:color w:val="FF0000"/>
           <w:sz w:val="24"/>
           <w:szCs w:val="24"/>
-          <w:bdr w:val="none" w:color="auto" w:sz="0" w:space="0" w:frame="1"/>
+          <w:bdr w:val="none" w:sz="0" w:space="0" w:color="auto" w:frame="1"/>
         </w:rPr>
         <w:t>8</w:t>
       </w:r>
       <w:r>
         <w:rPr>
-          <w:rFonts w:eastAsia="Times New Roman" w:cs="Calibri" w:cstheme="minorAscii"/>
-          <w:b w:val="1"/>
-          <w:bCs w:val="1"/>
+          <w:rFonts w:eastAsia="Times New Roman"/>
+          <w:b/>
+          <w:bCs/>
           <w:color w:val="FF0000"/>
           <w:sz w:val="24"/>
           <w:szCs w:val="24"/>
-          <w:bdr w:val="none" w:color="auto" w:sz="0" w:space="0" w:frame="1"/>
+          <w:bdr w:val="none" w:sz="0" w:space="0" w:color="auto" w:frame="1"/>
           <w:vertAlign w:val="superscript"/>
         </w:rPr>
         <w:t>th</w:t>
       </w:r>
       <w:r>
         <w:rPr>
-          <w:rFonts w:eastAsia="Times New Roman" w:cs="Calibri" w:cstheme="minorAscii"/>
-          <w:b w:val="1"/>
-          <w:bCs w:val="1"/>
+          <w:rFonts w:eastAsia="Times New Roman"/>
+          <w:b/>
+          <w:bCs/>
           <w:color w:val="FF0000"/>
           <w:sz w:val="24"/>
           <w:szCs w:val="24"/>
-          <w:bdr w:val="none" w:color="auto" w:sz="0" w:space="0" w:frame="1"/>
+          <w:bdr w:val="none" w:sz="0" w:space="0" w:color="auto" w:frame="1"/>
         </w:rPr>
         <w:t xml:space="preserve"> </w:t>
       </w:r>
       <w:r>
         <w:rPr>
-          <w:rFonts w:eastAsia="Times New Roman" w:cs="Calibri" w:cstheme="minorAscii"/>
-          <w:b w:val="1"/>
-          <w:bCs w:val="1"/>
+          <w:rFonts w:eastAsia="Times New Roman"/>
+          <w:b/>
+          <w:bCs/>
           <w:color w:val="FF0000"/>
           <w:sz w:val="24"/>
           <w:szCs w:val="24"/>
-          <w:bdr w:val="none" w:color="auto" w:sz="0" w:space="0" w:frame="1"/>
-        </w:rPr>
-        <w:t xml:space="preserve">December</w:t>
-      </w:r>
-      <w:r>
-        <w:rPr>
-          <w:rFonts w:eastAsia="Times New Roman" w:cs="Calibri" w:cstheme="minorAscii"/>
-          <w:b w:val="1"/>
-          <w:bCs w:val="1"/>
+          <w:bdr w:val="none" w:sz="0" w:space="0" w:color="auto" w:frame="1"/>
+        </w:rPr>
+        <w:t>December</w:t>
+      </w:r>
+      <w:r>
+        <w:rPr>
+          <w:rFonts w:eastAsia="Times New Roman"/>
+          <w:b/>
+          <w:bCs/>
           <w:color w:val="FF0000"/>
           <w:sz w:val="24"/>
           <w:szCs w:val="24"/>
-          <w:bdr w:val="none" w:color="auto" w:sz="0" w:space="0" w:frame="1"/>
-        </w:rPr>
-        <w:t xml:space="preserve"> </w:t>
-      </w:r>
-      <w:r>
-        <w:rPr>
-          <w:rFonts w:eastAsia="Times New Roman" w:cs="Calibri" w:cstheme="minorAscii"/>
-          <w:b w:val="1"/>
-          <w:bCs w:val="1"/>
+          <w:bdr w:val="none" w:sz="0" w:space="0" w:color="auto" w:frame="1"/>
+        </w:rPr>
+        <w:t xml:space="preserve"> 202</w:t>
+      </w:r>
+      <w:r>
+        <w:rPr>
+          <w:rFonts w:eastAsia="Times New Roman"/>
+          <w:b/>
+          <w:bCs/>
           <w:color w:val="FF0000"/>
           <w:sz w:val="24"/>
           <w:szCs w:val="24"/>
-          <w:bdr w:val="none" w:color="auto" w:sz="0" w:space="0" w:frame="1"/>
-        </w:rPr>
-        <w:t>202</w:t>
-      </w:r>
-      <w:r>
-        <w:rPr>
-          <w:rFonts w:eastAsia="Times New Roman" w:cs="Calibri" w:cstheme="minorAscii"/>
-          <w:b w:val="1"/>
-          <w:bCs w:val="1"/>
+          <w:bdr w:val="none" w:sz="0" w:space="0" w:color="auto" w:frame="1"/>
+        </w:rPr>
+        <w:t>3</w:t>
+      </w:r>
+      <w:r>
+        <w:rPr>
+          <w:rFonts w:eastAsia="Times New Roman"/>
+          <w:b/>
+          <w:bCs/>
           <w:color w:val="FF0000"/>
           <w:sz w:val="24"/>
           <w:szCs w:val="24"/>
-          <w:bdr w:val="none" w:color="auto" w:sz="0" w:space="0" w:frame="1"/>
-        </w:rPr>
-        <w:t xml:space="preserve">3</w:t>
-      </w:r>
-      <w:r>
-        <w:rPr>
-          <w:rFonts w:eastAsia="Times New Roman" w:cs="Calibri" w:cstheme="minorAscii"/>
-          <w:b w:val="1"/>
-          <w:bCs w:val="1"/>
+          <w:bdr w:val="none" w:sz="0" w:space="0" w:color="auto" w:frame="1"/>
+        </w:rPr>
+        <w:t>:</w:t>
+      </w:r>
+      <w:r>
+        <w:rPr>
+          <w:rFonts w:eastAsia="Times New Roman"/>
           <w:color w:val="FF0000"/>
           <w:sz w:val="24"/>
           <w:szCs w:val="24"/>
-          <w:bdr w:val="none" w:color="auto" w:sz="0" w:space="0" w:frame="1"/>
-        </w:rPr>
-        <w:t>:</w:t>
-      </w:r>
-      <w:r>
-        <w:rPr>
-          <w:rFonts w:eastAsia="Times New Roman" w:cs="Calibri" w:cstheme="minorAscii"/>
-          <w:color w:val="FF0000"/>
-          <w:sz w:val="24"/>
-          <w:szCs w:val="24"/>
         </w:rPr>
         <w:t> </w:t>
       </w:r>
       <w:r>
         <w:rPr>
-          <w:rFonts w:eastAsia="Times New Roman" w:cs="Calibri" w:cstheme="minorAscii"/>
+          <w:rFonts w:eastAsia="Times New Roman"/>
           <w:color w:val="000000" w:themeColor="text1"/>
           <w:sz w:val="24"/>
           <w:szCs w:val="24"/>
@@ -455,92 +406,92 @@
       </w:r>
       <w:r>
         <w:rPr>
-          <w:rFonts w:eastAsia="Times New Roman" w:cs="Calibri" w:cstheme="minorAscii"/>
-          <w:b w:val="1"/>
-          <w:bCs w:val="1"/>
+          <w:rFonts w:eastAsia="Times New Roman"/>
+          <w:b/>
+          <w:bCs/>
           <w:color w:val="FF0000"/>
           <w:sz w:val="24"/>
           <w:szCs w:val="24"/>
-          <w:bdr w:val="none" w:color="auto" w:sz="0" w:space="0" w:frame="1"/>
+          <w:bdr w:val="none" w:sz="0" w:space="0" w:color="auto" w:frame="1"/>
         </w:rPr>
         <w:t>15</w:t>
       </w:r>
       <w:r>
         <w:rPr>
-          <w:rFonts w:eastAsia="Times New Roman" w:cs="Calibri" w:cstheme="minorAscii"/>
-          <w:b w:val="1"/>
-          <w:bCs w:val="1"/>
+          <w:rFonts w:eastAsia="Times New Roman"/>
+          <w:b/>
+          <w:bCs/>
           <w:color w:val="FF0000"/>
           <w:sz w:val="24"/>
           <w:szCs w:val="24"/>
-          <w:bdr w:val="none" w:color="auto" w:sz="0" w:space="0" w:frame="1"/>
+          <w:bdr w:val="none" w:sz="0" w:space="0" w:color="auto" w:frame="1"/>
           <w:vertAlign w:val="superscript"/>
         </w:rPr>
         <w:t>th</w:t>
       </w:r>
       <w:r>
         <w:rPr>
-          <w:rFonts w:eastAsia="Times New Roman" w:cs="Calibri" w:cstheme="minorAscii"/>
-          <w:b w:val="1"/>
-          <w:bCs w:val="1"/>
+          <w:rFonts w:eastAsia="Times New Roman"/>
+          <w:b/>
+          <w:bCs/>
           <w:color w:val="FF0000"/>
           <w:sz w:val="24"/>
           <w:szCs w:val="24"/>
-          <w:bdr w:val="none" w:color="auto" w:sz="0" w:space="0" w:frame="1"/>
+          <w:bdr w:val="none" w:sz="0" w:space="0" w:color="auto" w:frame="1"/>
         </w:rPr>
         <w:t xml:space="preserve"> </w:t>
       </w:r>
       <w:r>
         <w:rPr>
-          <w:rFonts w:eastAsia="Times New Roman" w:cs="Calibri" w:cstheme="minorAscii"/>
-          <w:b w:val="1"/>
-          <w:bCs w:val="1"/>
+          <w:rFonts w:eastAsia="Times New Roman"/>
+          <w:b/>
+          <w:bCs/>
           <w:color w:val="FF0000"/>
           <w:sz w:val="24"/>
           <w:szCs w:val="24"/>
-          <w:bdr w:val="none" w:color="auto" w:sz="0" w:space="0" w:frame="1"/>
+          <w:bdr w:val="none" w:sz="0" w:space="0" w:color="auto" w:frame="1"/>
         </w:rPr>
         <w:t xml:space="preserve">December </w:t>
       </w:r>
       <w:r>
         <w:rPr>
-          <w:rFonts w:eastAsia="Times New Roman" w:cs="Calibri" w:cstheme="minorAscii"/>
-          <w:b w:val="1"/>
-          <w:bCs w:val="1"/>
+          <w:rFonts w:eastAsia="Times New Roman"/>
+          <w:b/>
+          <w:bCs/>
           <w:color w:val="FF0000"/>
           <w:sz w:val="24"/>
           <w:szCs w:val="24"/>
-          <w:bdr w:val="none" w:color="auto" w:sz="0" w:space="0" w:frame="1"/>
+          <w:bdr w:val="none" w:sz="0" w:space="0" w:color="auto" w:frame="1"/>
         </w:rPr>
         <w:t>202</w:t>
       </w:r>
       <w:r>
         <w:rPr>
-          <w:rFonts w:eastAsia="Times New Roman" w:cs="Calibri" w:cstheme="minorAscii"/>
-          <w:b w:val="1"/>
-          <w:bCs w:val="1"/>
+          <w:rFonts w:eastAsia="Times New Roman"/>
+          <w:b/>
+          <w:bCs/>
           <w:color w:val="FF0000"/>
           <w:sz w:val="24"/>
           <w:szCs w:val="24"/>
-          <w:bdr w:val="none" w:color="auto" w:sz="0" w:space="0" w:frame="1"/>
+          <w:bdr w:val="none" w:sz="0" w:space="0" w:color="auto" w:frame="1"/>
         </w:rPr>
         <w:t>3</w:t>
       </w:r>
       <w:r>
         <w:rPr>
-          <w:rFonts w:eastAsia="Times New Roman" w:cs="Calibri" w:cstheme="minorAscii"/>
-          <w:b w:val="1"/>
-          <w:bCs w:val="1"/>
+          <w:rFonts w:eastAsia="Times New Roman"/>
+          <w:b/>
+          <w:bCs/>
           <w:color w:val="FF0000"/>
           <w:sz w:val="24"/>
           <w:szCs w:val="24"/>
-          <w:bdr w:val="none" w:color="auto" w:sz="0" w:space="0" w:frame="1"/>
+          <w:bdr w:val="none" w:sz="0" w:space="0" w:color="auto" w:frame="1"/>
         </w:rPr>
         <w:t>:</w:t>
       </w:r>
       <w:r>
         <w:rPr>
-          <w:rFonts w:eastAsia="Times New Roman" w:cs="Calibri" w:cstheme="minorAscii"/>
+          <w:rFonts w:eastAsia="Times New Roman"/>
           <w:color w:val="FF0000"/>
           <w:sz w:val="24"/>
           <w:szCs w:val="24"/>
@@ -549,7 +500,7 @@
       </w:r>
       <w:r>
         <w:rPr>
-          <w:rFonts w:eastAsia="Times New Roman" w:cs="Calibri" w:cstheme="minorAscii"/>
+          <w:rFonts w:eastAsia="Times New Roman"/>
           <w:color w:val="000000" w:themeColor="text1"/>
           <w:sz w:val="24"/>
           <w:szCs w:val="24"/>
@@ -567,89 +518,53 @@
       </w:r>
       <w:r>
         <w:rPr>
-          <w:rFonts w:eastAsia="Times New Roman" w:cs="Calibri" w:cstheme="minorAscii"/>
-          <w:b w:val="1"/>
-          <w:bCs w:val="1"/>
+          <w:rFonts w:eastAsia="Times New Roman"/>
+          <w:b/>
+          <w:bCs/>
           <w:color w:val="FF0000"/>
           <w:sz w:val="24"/>
           <w:szCs w:val="24"/>
-          <w:bdr w:val="none" w:color="auto" w:sz="0" w:space="0" w:frame="1"/>
+          <w:bdr w:val="none" w:sz="0" w:space="0" w:color="auto" w:frame="1"/>
         </w:rPr>
         <w:t>24-26</w:t>
       </w:r>
       <w:r>
         <w:rPr>
-          <w:rFonts w:eastAsia="Times New Roman" w:cs="Calibri" w:cstheme="minorAscii"/>
-          <w:b w:val="1"/>
-          <w:bCs w:val="1"/>
+          <w:rFonts w:eastAsia="Times New Roman"/>
+          <w:b/>
+          <w:bCs/>
           <w:color w:val="FF0000"/>
           <w:sz w:val="24"/>
           <w:szCs w:val="24"/>
-          <w:bdr w:val="none" w:color="auto" w:sz="0" w:space="0" w:frame="1"/>
+          <w:bdr w:val="none" w:sz="0" w:space="0" w:color="auto" w:frame="1"/>
           <w:vertAlign w:val="superscript"/>
         </w:rPr>
         <w:t>th</w:t>
       </w:r>
       <w:r>
         <w:rPr>
-          <w:rFonts w:eastAsia="Times New Roman" w:cs="Calibri" w:cstheme="minorAscii"/>
-          <w:b w:val="1"/>
-          <w:bCs w:val="1"/>
+          <w:rFonts w:eastAsia="Times New Roman"/>
+          <w:b/>
+          <w:bCs/>
           <w:color w:val="FF0000"/>
           <w:sz w:val="24"/>
           <w:szCs w:val="24"/>
-          <w:bdr w:val="none" w:color="auto" w:sz="0" w:space="0" w:frame="1"/>
-        </w:rPr>
-        <w:t xml:space="preserve"> July</w:t>
-      </w:r>
-      <w:r>
-        <w:rPr>
-          <w:rFonts w:eastAsia="Times New Roman" w:cs="Calibri" w:cstheme="minorAscii"/>
-          <w:b w:val="1"/>
-          <w:bCs w:val="1"/>
+          <w:bdr w:val="none" w:sz="0" w:space="0" w:color="auto" w:frame="1"/>
+        </w:rPr>
+        <w:t xml:space="preserve"> July 2024:</w:t>
+      </w:r>
+      <w:r>
+        <w:rPr>
+          <w:rFonts w:eastAsia="Times New Roman"/>
           <w:color w:val="FF0000"/>
           <w:sz w:val="24"/>
           <w:szCs w:val="24"/>
-          <w:bdr w:val="none" w:color="auto" w:sz="0" w:space="0" w:frame="1"/>
-        </w:rPr>
-        <w:t xml:space="preserve"> 202</w:t>
-      </w:r>
-      <w:r>
-        <w:rPr>
-          <w:rFonts w:eastAsia="Times New Roman" w:cs="Calibri" w:cstheme="minorAscii"/>
-          <w:b w:val="1"/>
-          <w:bCs w:val="1"/>
-          <w:color w:val="FF0000"/>
-          <w:sz w:val="24"/>
-          <w:szCs w:val="24"/>
-          <w:bdr w:val="none" w:color="auto" w:sz="0" w:space="0" w:frame="1"/>
-        </w:rPr>
-        <w:t>4</w:t>
-      </w:r>
-      <w:r>
-        <w:rPr>
-          <w:rFonts w:eastAsia="Times New Roman" w:cs="Calibri" w:cstheme="minorAscii"/>
-          <w:b w:val="1"/>
-          <w:bCs w:val="1"/>
-          <w:color w:val="FF0000"/>
-          <w:sz w:val="24"/>
-          <w:szCs w:val="24"/>
-          <w:bdr w:val="none" w:color="auto" w:sz="0" w:space="0" w:frame="1"/>
-        </w:rPr>
-        <w:t>:</w:t>
-      </w:r>
-      <w:r>
-        <w:rPr>
-          <w:rFonts w:eastAsia="Times New Roman" w:cs="Calibri" w:cstheme="minorAscii"/>
-          <w:color w:val="FF0000"/>
-          <w:sz w:val="24"/>
-          <w:szCs w:val="24"/>
         </w:rPr>
         <w:t> </w:t>
       </w:r>
       <w:r>
         <w:rPr>
-          <w:rFonts w:eastAsia="Times New Roman" w:cs="Calibri" w:cstheme="minorAscii"/>
+          <w:rFonts w:eastAsia="Times New Roman"/>
           <w:color w:val="000000" w:themeColor="text1"/>
           <w:sz w:val="24"/>
           <w:szCs w:val="24"/>
@@ -660,153 +575,63 @@
     <w:p>
       <w:pPr>
         <w:pStyle w:val="Default"/>
-        <w:spacing w:after="0" w:line="312" w:lineRule="atLeast"/>
+        <w:spacing w:line="312" w:lineRule="atLeast"/>
         <w:textAlignment w:val="baseline"/>
         <w:rPr>
-          <w:rFonts w:ascii="Calibri" w:hAnsi="Calibri" w:cs="Calibri" w:asciiTheme="minorAscii" w:hAnsiTheme="minorAscii" w:cstheme="minorAscii"/>
-          <w:color w:val="auto" w:themeColor="accent2"/>
+          <w:rFonts w:asciiTheme="minorHAnsi" w:hAnsiTheme="minorHAnsi" w:cstheme="minorBidi"/>
+          <w:color w:val="ED7D31" w:themeColor="accent2"/>
           <w:spacing w:val="15"/>
         </w:rPr>
       </w:pPr>
       <w:r>
         <w:rPr>
-          <w:rFonts w:ascii="Calibri" w:hAnsi="Calibri" w:cs="Calibri" w:asciiTheme="minorAscii" w:hAnsiTheme="minorAscii" w:cstheme="minorAscii"/>
+          <w:rFonts w:asciiTheme="minorHAnsi" w:hAnsiTheme="minorHAnsi" w:cstheme="minorBidi"/>
           <w:color w:val="auto"/>
         </w:rPr>
         <w:t>As is the case for regular papers, the submission deadline for special session papers is </w:t>
       </w:r>
       <w:r>
         <w:rPr>
-          <w:rFonts w:ascii="Calibri" w:hAnsi="Calibri" w:cs="Calibri" w:asciiTheme="minorAscii" w:hAnsiTheme="minorAscii" w:cstheme="minorAscii"/>
-          <w:b w:val="1"/>
-          <w:bCs w:val="1"/>
+          <w:rFonts w:asciiTheme="minorHAnsi" w:hAnsiTheme="minorHAnsi" w:cstheme="minorBidi"/>
+          <w:b/>
+          <w:bCs/>
           <w:color w:val="FF0000"/>
         </w:rPr>
-        <w:t xml:space="preserve">April </w:t>
-      </w:r>
-      <w:r>
-        <w:rPr>
-          <w:rFonts w:ascii="Calibri" w:hAnsi="Calibri" w:cs="Calibri" w:asciiTheme="minorAscii" w:hAnsiTheme="minorAscii" w:cstheme="minorAscii"/>
-          <w:b w:val="1"/>
-          <w:bCs w:val="1"/>
-          <w:color w:val="FF0000"/>
-        </w:rPr>
-        <w:t>8</w:t>
-      </w:r>
-      <w:r>
-        <w:rPr>
-          <w:rFonts w:ascii="Calibri" w:hAnsi="Calibri" w:cs="Calibri" w:asciiTheme="minorAscii" w:hAnsiTheme="minorAscii" w:cstheme="minorAscii"/>
-          <w:b w:val="1"/>
-          <w:bCs w:val="1"/>
-          <w:color w:val="FF0000"/>
-        </w:rPr>
-        <w:t>, 202</w:t>
-      </w:r>
-      <w:r>
-        <w:rPr>
-          <w:rFonts w:ascii="Calibri" w:hAnsi="Calibri" w:cs="Calibri" w:asciiTheme="minorAscii" w:hAnsiTheme="minorAscii" w:cstheme="minorAscii"/>
-          <w:b w:val="1"/>
-          <w:bCs w:val="1"/>
-          <w:color w:val="FF0000"/>
-        </w:rPr>
-        <w:t>4</w:t>
-      </w:r>
-      <w:r>
-        <w:rPr>
-          <w:rFonts w:ascii="Calibri" w:hAnsi="Calibri" w:cs="Calibri" w:asciiTheme="minorAscii" w:hAnsiTheme="minorAscii" w:cstheme="minorAscii"/>
+        <w:t>April 8, 2024</w:t>
+      </w:r>
+      <w:r>
+        <w:rPr>
+          <w:rFonts w:asciiTheme="minorHAnsi" w:hAnsiTheme="minorHAnsi" w:cstheme="minorBidi"/>
           <w:color w:val="auto"/>
         </w:rPr>
-        <w:t>.</w:t>
-      </w:r>
-      <w:r>
-        <w:rPr>
-          <w:rFonts w:ascii="Calibri" w:hAnsi="Calibri" w:cs="Calibri" w:asciiTheme="minorAscii" w:hAnsiTheme="minorAscii" w:cstheme="minorAscii"/>
+        <w:t xml:space="preserve">. These papers will undergo the same peer review and decision process as all other MIUA regular papers and, if accepted, will be published in the proceedings. If the special session does not have </w:t>
+      </w:r>
+      <w:bookmarkStart w:id="0" w:name="_Int_kRC1pocQ"/>
+      <w:r>
+        <w:rPr>
+          <w:rFonts w:asciiTheme="minorHAnsi" w:hAnsiTheme="minorHAnsi" w:cstheme="minorBidi"/>
           <w:color w:val="auto"/>
         </w:rPr>
-        <w:t xml:space="preserve"> </w:t>
-      </w:r>
-      <w:r>
-        <w:rPr>
-          <w:rFonts w:ascii="Calibri" w:hAnsi="Calibri" w:cs="Calibri" w:asciiTheme="minorAscii" w:hAnsiTheme="minorAscii" w:cstheme="minorAscii"/>
+        <w:t>sufficient number of</w:t>
+      </w:r>
+      <w:bookmarkEnd w:id="0"/>
+      <w:r>
+        <w:rPr>
+          <w:rFonts w:asciiTheme="minorHAnsi" w:hAnsiTheme="minorHAnsi" w:cstheme="minorBidi"/>
           <w:color w:val="auto"/>
         </w:rPr>
-        <w:t xml:space="preserve">These papers will undergo the same peer review and decision process as all other </w:t>
-      </w:r>
-      <w:r>
-        <w:rPr>
-          <w:rFonts w:ascii="Calibri" w:hAnsi="Calibri" w:cs="Calibri" w:asciiTheme="minorAscii" w:hAnsiTheme="minorAscii" w:cstheme="minorAscii"/>
+        <w:t xml:space="preserve"> papers accepted, then the special session may be cancelled, and the accepted papers submitted to the special session would be shared with other regular sessions </w:t>
+      </w:r>
+      <w:r>
+        <w:rPr>
+          <w:rFonts w:asciiTheme="minorHAnsi" w:hAnsiTheme="minorHAnsi" w:cstheme="minorBidi"/>
           <w:color w:val="auto"/>
         </w:rPr>
-        <w:t xml:space="preserve">MIUA </w:t>
-      </w:r>
-      <w:r>
-        <w:rPr>
-          <w:rFonts w:ascii="Calibri" w:hAnsi="Calibri" w:cs="Calibri" w:asciiTheme="minorAscii" w:hAnsiTheme="minorAscii" w:cstheme="minorAscii"/>
-          <w:color w:val="auto"/>
-        </w:rPr>
-        <w:t>regular papers and, if accepted, will be published in the proceedings.</w:t>
-      </w:r>
-      <w:r>
-        <w:rPr>
-          <w:rFonts w:ascii="Calibri" w:hAnsi="Calibri" w:cs="Calibri" w:asciiTheme="minorAscii" w:hAnsiTheme="minorAscii" w:cstheme="minorAscii"/>
-          <w:color w:val="auto"/>
-        </w:rPr>
-        <w:t xml:space="preserve"> </w:t>
-      </w:r>
-      <w:r>
-        <w:rPr>
-          <w:rFonts w:ascii="Calibri" w:hAnsi="Calibri" w:cs="Calibri" w:asciiTheme="minorAscii" w:hAnsiTheme="minorAscii" w:cstheme="minorAscii"/>
-          <w:color w:val="auto"/>
-        </w:rPr>
-        <w:t xml:space="preserve">If the special session does </w:t>
-      </w:r>
-      <w:r>
-        <w:rPr>
-          <w:rFonts w:ascii="Calibri" w:hAnsi="Calibri" w:cs="Calibri" w:asciiTheme="minorAscii" w:hAnsiTheme="minorAscii" w:cstheme="minorAscii"/>
-          <w:color w:val="auto"/>
-        </w:rPr>
-        <w:t xml:space="preserve">not have </w:t>
-      </w:r>
-      <w:bookmarkStart w:name="_Int_kRC1pocQ" w:id="2114647498"/>
-      <w:r>
-        <w:rPr>
-          <w:rFonts w:ascii="Calibri" w:hAnsi="Calibri" w:cs="Calibri" w:asciiTheme="minorAscii" w:hAnsiTheme="minorAscii" w:cstheme="minorAscii"/>
-          <w:color w:val="auto"/>
-        </w:rPr>
-        <w:t>sufficient number of</w:t>
-      </w:r>
-      <w:bookmarkEnd w:id="2114647498"/>
-      <w:r>
-        <w:rPr>
-          <w:rFonts w:ascii="Calibri" w:hAnsi="Calibri" w:cs="Calibri" w:asciiTheme="minorAscii" w:hAnsiTheme="minorAscii" w:cstheme="minorAscii"/>
-          <w:color w:val="auto"/>
-        </w:rPr>
-        <w:t xml:space="preserve"> papers accepted, then the special session may be cancelled, and the accepted papers </w:t>
-      </w:r>
-      <w:r>
-        <w:rPr>
-          <w:rFonts w:ascii="Calibri" w:hAnsi="Calibri" w:cs="Calibri" w:asciiTheme="minorAscii" w:hAnsiTheme="minorAscii" w:cstheme="minorAscii"/>
-          <w:color w:val="auto"/>
-        </w:rPr>
-        <w:t>submitted</w:t>
-      </w:r>
-      <w:r>
-        <w:rPr>
-          <w:rFonts w:ascii="Calibri" w:hAnsi="Calibri" w:cs="Calibri" w:asciiTheme="minorAscii" w:hAnsiTheme="minorAscii" w:cstheme="minorAscii"/>
-          <w:color w:val="auto"/>
-        </w:rPr>
-        <w:t xml:space="preserve"> to the special session would be shared with other regular sessions </w:t>
-      </w:r>
-      <w:r>
-        <w:rPr>
-          <w:rFonts w:ascii="Calibri" w:hAnsi="Calibri" w:cs="Calibri" w:asciiTheme="minorAscii" w:hAnsiTheme="minorAscii" w:cstheme="minorAscii"/>
-          <w:color w:val="auto"/>
-        </w:rPr>
         <w:t>in</w:t>
       </w:r>
       <w:r>
         <w:rPr>
-          <w:rFonts w:ascii="Calibri" w:hAnsi="Calibri" w:cs="Calibri" w:asciiTheme="minorAscii" w:hAnsiTheme="minorAscii" w:cstheme="minorAscii"/>
+          <w:rFonts w:asciiTheme="minorHAnsi" w:hAnsiTheme="minorHAnsi" w:cstheme="minorBidi"/>
           <w:color w:val="auto"/>
         </w:rPr>
         <w:t xml:space="preserve"> the area.</w:t>
@@ -836,7 +661,7 @@
       </w:r>
       <w:r>
         <w:rPr>
-          <w:rFonts w:ascii="Open Sans" w:hAnsi="Open Sans" w:eastAsia="Times New Roman" w:cs="Open Sans"/>
+          <w:rFonts w:ascii="Open Sans" w:eastAsia="Times New Roman" w:hAnsi="Open Sans" w:cs="Open Sans"/>
           <w:spacing w:val="15"/>
           <w:sz w:val="42"/>
           <w:szCs w:val="42"/>
@@ -860,95 +685,61 @@
     <w:p>
       <w:pPr>
         <w:pStyle w:val="Default"/>
-        <w:rPr>
-          <w:noProof w:val="0"/>
-          <w:lang w:val="en-GB"/>
-        </w:rPr>
-      </w:pPr>
-      <w:r>
-        <w:rPr>
-          <w:rFonts w:ascii="Calibri" w:hAnsi="Calibri" w:cs="Calibri" w:asciiTheme="minorAscii" w:hAnsiTheme="minorAscii" w:cstheme="minorAscii"/>
+      </w:pPr>
+      <w:r>
+        <w:rPr>
+          <w:rFonts w:asciiTheme="minorHAnsi" w:hAnsiTheme="minorHAnsi" w:cstheme="minorBidi"/>
           <w:color w:val="auto"/>
         </w:rPr>
+        <w:lastRenderedPageBreak/>
         <w:t xml:space="preserve">For any enquiries concerning </w:t>
       </w:r>
       <w:r>
         <w:rPr>
-          <w:rFonts w:ascii="Calibri" w:hAnsi="Calibri" w:cs="Calibri" w:asciiTheme="minorAscii" w:hAnsiTheme="minorAscii" w:cstheme="minorAscii"/>
+          <w:rFonts w:asciiTheme="minorHAnsi" w:hAnsiTheme="minorHAnsi" w:cstheme="minorBidi"/>
           <w:color w:val="auto"/>
         </w:rPr>
         <w:t>MIUA</w:t>
       </w:r>
       <w:r>
         <w:rPr>
-          <w:rFonts w:ascii="Calibri" w:hAnsi="Calibri" w:cs="Calibri" w:asciiTheme="minorAscii" w:hAnsiTheme="minorAscii" w:cstheme="minorAscii"/>
+          <w:rFonts w:asciiTheme="minorHAnsi" w:hAnsiTheme="minorHAnsi" w:cstheme="minorBidi"/>
           <w:color w:val="auto"/>
         </w:rPr>
         <w:t xml:space="preserve"> Special Sessions, please contact the Special Sessions Committee</w:t>
       </w:r>
       <w:r>
         <w:rPr>
-          <w:rFonts w:ascii="Calibri" w:hAnsi="Calibri" w:cs="Calibri" w:asciiTheme="minorAscii" w:hAnsiTheme="minorAscii" w:cstheme="minorAscii"/>
+          <w:rFonts w:asciiTheme="minorHAnsi" w:hAnsiTheme="minorHAnsi" w:cstheme="minorBidi"/>
           <w:color w:val="auto"/>
         </w:rPr>
         <w:t xml:space="preserve"> on</w:t>
       </w:r>
       <w:r>
         <w:rPr>
-          <w:rFonts w:ascii="Calibri" w:hAnsi="Calibri" w:cs="Calibri" w:asciiTheme="minorAscii" w:hAnsiTheme="minorAscii" w:cstheme="minorAscii"/>
+          <w:rFonts w:asciiTheme="minorHAnsi" w:hAnsiTheme="minorHAnsi" w:cstheme="minorBidi"/>
           <w:color w:val="auto"/>
         </w:rPr>
         <w:t xml:space="preserve"> </w:t>
       </w:r>
-      <w:hyperlink r:id="R56ea9616e6c64a4f">
+      <w:hyperlink r:id="rId9" w:history="1">
         <w:r>
           <w:rPr>
             <w:rStyle w:val="Hyperlink"/>
-            <w:rFonts w:ascii="Times New Roman" w:hAnsi="Times New Roman" w:eastAsia="Times New Roman" w:cs="Times New Roman"/>
-            <w:b w:val="1"/>
-            <w:bCs w:val="1"/>
-            <w:i w:val="1"/>
-            <w:iCs w:val="1"/>
-            <w:noProof w:val="0"/>
-            <w:sz w:val="24"/>
-            <w:szCs w:val="24"/>
-            <w:lang w:val="en-US"/>
           </w:rPr>
-          <w:t>miua2024@mmu.ac.uk</w:t>
+          <w:t>m.yap@mmu.ac.uk</w:t>
         </w:r>
       </w:hyperlink>
-      <w:r>
-        <w:rPr>
-          <w:rFonts w:ascii="Times New Roman" w:hAnsi="Times New Roman" w:eastAsia="Times New Roman" w:cs="Times New Roman"/>
-          <w:b w:val="1"/>
-          <w:bCs w:val="1"/>
-          <w:i w:val="1"/>
-          <w:iCs w:val="1"/>
-          <w:noProof w:val="0"/>
-          <w:sz w:val="24"/>
-          <w:szCs w:val="24"/>
-          <w:lang w:val="en-US"/>
-        </w:rPr>
-        <w:t xml:space="preserve"> </w:t>
-      </w:r>
     </w:p>
     <w:sectPr>
-      <w:footerReference w:type="default" r:id="rId14"/>
-      <w:pgSz w:w="11906" w:h="16838" w:orient="portrait"/>
+      <w:footerReference w:type="default" r:id="rId10"/>
+      <w:pgSz w:w="11906" w:h="16838"/>
       <w:pgMar w:top="1440" w:right="1274" w:bottom="1440" w:left="1134" w:header="708" w:footer="708" w:gutter="0"/>
       <w:cols w:space="708"/>
       <w:docGrid w:linePitch="360"/>
     </w:sectPr>
   </w:body>
 </w:document>
-</file>
-
-<file path=word/commentsExtended.xml><?xml version="1.0" encoding="utf-8"?>
-<w15:commentsEx xmlns:mc="http://schemas.openxmlformats.org/markup-compatibility/2006" xmlns:w15="http://schemas.microsoft.com/office/word/2012/wordml" mc:Ignorable="w15"/>
-</file>
-
-<file path=word/commentsIds.xml><?xml version="1.0" encoding="utf-8"?>
-<w16cid:commentsIds xmlns:mc="http://schemas.openxmlformats.org/markup-compatibility/2006" xmlns:w16cid="http://schemas.microsoft.com/office/word/2016/wordml/cid" mc:Ignorable="w16cid"/>
 </file>
 
 <file path=word/endnotes.xml><?xml version="1.0" encoding="utf-8"?>
@@ -1068,16 +859,17 @@
 </file>
 
 <file path=word/intelligence2.xml><?xml version="1.0" encoding="utf-8"?>
-<int2:intelligence xmlns:int2="http://schemas.microsoft.com/office/intelligence/2020/intelligence">
+<int2:intelligence xmlns:int2="http://schemas.microsoft.com/office/intelligence/2020/intelligence" xmlns:oel="http://schemas.microsoft.com/office/2019/extlst">
   <int2:observations>
     <int2:textHash int2:hashCode="F9EVKuq70UbZ4a" int2:id="CJUzrVgr">
-      <int2:state int2:type="AugLoop_Text_Critique" int2:value="Rejected"/>
+      <int2:state int2:value="Rejected" int2:type="AugLoop_Text_Critique"/>
     </int2:textHash>
     <int2:bookmark int2:bookmarkName="_Int_kRC1pocQ" int2:invalidationBookmarkName="" int2:hashCode="9+yu5iqyt5NMcs" int2:id="TB7yJxZs">
-      <int2:state int2:type="AugLoop_Text_Critique" int2:value="Rejected"/>
+      <int2:state int2:value="Rejected" int2:type="AugLoop_Text_Critique"/>
     </int2:bookmark>
   </int2:observations>
   <int2:intelligenceSettings/>
+  <int2:onDemandWorkflows/>
 </int2:intelligence>
 </file>
 
@@ -1096,7 +888,7 @@
         <w:ind w:left="720" w:hanging="360"/>
       </w:pPr>
       <w:rPr>
-        <w:rFonts w:hint="default" w:ascii="Symbol" w:hAnsi="Symbol"/>
+        <w:rFonts w:ascii="Symbol" w:hAnsi="Symbol" w:hint="default"/>
         <w:b/>
       </w:rPr>
     </w:lvl>
@@ -1369,7 +1161,7 @@
         <w:ind w:left="720" w:hanging="360"/>
       </w:pPr>
       <w:rPr>
-        <w:rFonts w:hint="default" w:ascii="Symbol" w:hAnsi="Symbol"/>
+        <w:rFonts w:ascii="Symbol" w:hAnsi="Symbol" w:hint="default"/>
         <w:sz w:val="20"/>
       </w:rPr>
     </w:lvl>
@@ -1385,7 +1177,7 @@
         <w:ind w:left="1440" w:hanging="360"/>
       </w:pPr>
       <w:rPr>
-        <w:rFonts w:hint="default" w:ascii="Symbol" w:hAnsi="Symbol"/>
+        <w:rFonts w:ascii="Symbol" w:hAnsi="Symbol" w:hint="default"/>
         <w:sz w:val="20"/>
       </w:rPr>
     </w:lvl>
@@ -1401,7 +1193,7 @@
         <w:ind w:left="2160" w:hanging="360"/>
       </w:pPr>
       <w:rPr>
-        <w:rFonts w:hint="default" w:ascii="Symbol" w:hAnsi="Symbol"/>
+        <w:rFonts w:ascii="Symbol" w:hAnsi="Symbol" w:hint="default"/>
         <w:sz w:val="20"/>
       </w:rPr>
     </w:lvl>
@@ -1417,7 +1209,7 @@
         <w:ind w:left="2880" w:hanging="360"/>
       </w:pPr>
       <w:rPr>
-        <w:rFonts w:hint="default" w:ascii="Symbol" w:hAnsi="Symbol"/>
+        <w:rFonts w:ascii="Symbol" w:hAnsi="Symbol" w:hint="default"/>
         <w:sz w:val="20"/>
       </w:rPr>
     </w:lvl>
@@ -1433,7 +1225,7 @@
         <w:ind w:left="3600" w:hanging="360"/>
       </w:pPr>
       <w:rPr>
-        <w:rFonts w:hint="default" w:ascii="Symbol" w:hAnsi="Symbol"/>
+        <w:rFonts w:ascii="Symbol" w:hAnsi="Symbol" w:hint="default"/>
         <w:sz w:val="20"/>
       </w:rPr>
     </w:lvl>
@@ -1449,7 +1241,7 @@
         <w:ind w:left="4320" w:hanging="360"/>
       </w:pPr>
       <w:rPr>
-        <w:rFonts w:hint="default" w:ascii="Symbol" w:hAnsi="Symbol"/>
+        <w:rFonts w:ascii="Symbol" w:hAnsi="Symbol" w:hint="default"/>
         <w:sz w:val="20"/>
       </w:rPr>
     </w:lvl>
@@ -1465,7 +1257,7 @@
         <w:ind w:left="5040" w:hanging="360"/>
       </w:pPr>
       <w:rPr>
-        <w:rFonts w:hint="default" w:ascii="Symbol" w:hAnsi="Symbol"/>
+        <w:rFonts w:ascii="Symbol" w:hAnsi="Symbol" w:hint="default"/>
         <w:sz w:val="20"/>
       </w:rPr>
     </w:lvl>
@@ -1481,7 +1273,7 @@
         <w:ind w:left="5760" w:hanging="360"/>
       </w:pPr>
       <w:rPr>
-        <w:rFonts w:hint="default" w:ascii="Symbol" w:hAnsi="Symbol"/>
+        <w:rFonts w:ascii="Symbol" w:hAnsi="Symbol" w:hint="default"/>
         <w:sz w:val="20"/>
       </w:rPr>
     </w:lvl>
@@ -1497,7 +1289,7 @@
         <w:ind w:left="6480" w:hanging="360"/>
       </w:pPr>
       <w:rPr>
-        <w:rFonts w:hint="default" w:ascii="Symbol" w:hAnsi="Symbol"/>
+        <w:rFonts w:ascii="Symbol" w:hAnsi="Symbol" w:hint="default"/>
         <w:sz w:val="20"/>
       </w:rPr>
     </w:lvl>
@@ -1515,7 +1307,7 @@
         <w:ind w:left="720" w:hanging="360"/>
       </w:pPr>
       <w:rPr>
-        <w:rFonts w:hint="default" w:ascii="Symbol" w:hAnsi="Symbol"/>
+        <w:rFonts w:ascii="Symbol" w:hAnsi="Symbol" w:hint="default"/>
       </w:rPr>
     </w:lvl>
     <w:lvl w:ilvl="1" w:tplc="08090003" w:tentative="1">
@@ -1527,7 +1319,7 @@
         <w:ind w:left="1440" w:hanging="360"/>
       </w:pPr>
       <w:rPr>
-        <w:rFonts w:hint="default" w:ascii="Courier New" w:hAnsi="Courier New" w:cs="Courier New"/>
+        <w:rFonts w:ascii="Courier New" w:hAnsi="Courier New" w:cs="Courier New" w:hint="default"/>
       </w:rPr>
     </w:lvl>
     <w:lvl w:ilvl="2" w:tplc="08090005" w:tentative="1">
@@ -1539,7 +1331,7 @@
         <w:ind w:left="2160" w:hanging="360"/>
       </w:pPr>
       <w:rPr>
-        <w:rFonts w:hint="default" w:ascii="Wingdings" w:hAnsi="Wingdings"/>
+        <w:rFonts w:ascii="Wingdings" w:hAnsi="Wingdings" w:hint="default"/>
       </w:rPr>
     </w:lvl>
     <w:lvl w:ilvl="3" w:tplc="08090001" w:tentative="1">
@@ -1551,7 +1343,7 @@
         <w:ind w:left="2880" w:hanging="360"/>
       </w:pPr>
       <w:rPr>
-        <w:rFonts w:hint="default" w:ascii="Symbol" w:hAnsi="Symbol"/>
+        <w:rFonts w:ascii="Symbol" w:hAnsi="Symbol" w:hint="default"/>
       </w:rPr>
     </w:lvl>
     <w:lvl w:ilvl="4" w:tplc="08090003" w:tentative="1">
@@ -1563,7 +1355,7 @@
         <w:ind w:left="3600" w:hanging="360"/>
       </w:pPr>
       <w:rPr>
-        <w:rFonts w:hint="default" w:ascii="Courier New" w:hAnsi="Courier New" w:cs="Courier New"/>
+        <w:rFonts w:ascii="Courier New" w:hAnsi="Courier New" w:cs="Courier New" w:hint="default"/>
       </w:rPr>
     </w:lvl>
     <w:lvl w:ilvl="5" w:tplc="08090005" w:tentative="1">
@@ -1575,7 +1367,7 @@
         <w:ind w:left="4320" w:hanging="360"/>
       </w:pPr>
       <w:rPr>
-        <w:rFonts w:hint="default" w:ascii="Wingdings" w:hAnsi="Wingdings"/>
+        <w:rFonts w:ascii="Wingdings" w:hAnsi="Wingdings" w:hint="default"/>
       </w:rPr>
     </w:lvl>
     <w:lvl w:ilvl="6" w:tplc="08090001" w:tentative="1">
@@ -1587,7 +1379,7 @@
         <w:ind w:left="5040" w:hanging="360"/>
       </w:pPr>
       <w:rPr>
-        <w:rFonts w:hint="default" w:ascii="Symbol" w:hAnsi="Symbol"/>
+        <w:rFonts w:ascii="Symbol" w:hAnsi="Symbol" w:hint="default"/>
       </w:rPr>
     </w:lvl>
     <w:lvl w:ilvl="7" w:tplc="08090003" w:tentative="1">
@@ -1599,7 +1391,7 @@
         <w:ind w:left="5760" w:hanging="360"/>
       </w:pPr>
       <w:rPr>
-        <w:rFonts w:hint="default" w:ascii="Courier New" w:hAnsi="Courier New" w:cs="Courier New"/>
+        <w:rFonts w:ascii="Courier New" w:hAnsi="Courier New" w:cs="Courier New" w:hint="default"/>
       </w:rPr>
     </w:lvl>
     <w:lvl w:ilvl="8" w:tplc="08090005" w:tentative="1">
@@ -1611,7 +1403,7 @@
         <w:ind w:left="6480" w:hanging="360"/>
       </w:pPr>
       <w:rPr>
-        <w:rFonts w:hint="default" w:ascii="Wingdings" w:hAnsi="Wingdings"/>
+        <w:rFonts w:ascii="Wingdings" w:hAnsi="Wingdings" w:hint="default"/>
       </w:rPr>
     </w:lvl>
   </w:abstractNum>
@@ -1631,7 +1423,7 @@
         <w:ind w:left="720" w:hanging="360"/>
       </w:pPr>
       <w:rPr>
-        <w:rFonts w:hint="default" w:ascii="Symbol" w:hAnsi="Symbol"/>
+        <w:rFonts w:ascii="Symbol" w:hAnsi="Symbol" w:hint="default"/>
         <w:sz w:val="20"/>
       </w:rPr>
     </w:lvl>
@@ -1647,7 +1439,7 @@
         <w:ind w:left="1440" w:hanging="360"/>
       </w:pPr>
       <w:rPr>
-        <w:rFonts w:hint="default" w:ascii="Symbol" w:hAnsi="Symbol"/>
+        <w:rFonts w:ascii="Symbol" w:hAnsi="Symbol" w:hint="default"/>
         <w:sz w:val="20"/>
       </w:rPr>
     </w:lvl>
@@ -1663,7 +1455,7 @@
         <w:ind w:left="2160" w:hanging="360"/>
       </w:pPr>
       <w:rPr>
-        <w:rFonts w:hint="default" w:ascii="Symbol" w:hAnsi="Symbol"/>
+        <w:rFonts w:ascii="Symbol" w:hAnsi="Symbol" w:hint="default"/>
         <w:sz w:val="20"/>
       </w:rPr>
     </w:lvl>
@@ -1679,7 +1471,7 @@
         <w:ind w:left="2880" w:hanging="360"/>
       </w:pPr>
       <w:rPr>
-        <w:rFonts w:hint="default" w:ascii="Symbol" w:hAnsi="Symbol"/>
+        <w:rFonts w:ascii="Symbol" w:hAnsi="Symbol" w:hint="default"/>
         <w:sz w:val="20"/>
       </w:rPr>
     </w:lvl>
@@ -1695,7 +1487,7 @@
         <w:ind w:left="3600" w:hanging="360"/>
       </w:pPr>
       <w:rPr>
-        <w:rFonts w:hint="default" w:ascii="Symbol" w:hAnsi="Symbol"/>
+        <w:rFonts w:ascii="Symbol" w:hAnsi="Symbol" w:hint="default"/>
         <w:sz w:val="20"/>
       </w:rPr>
     </w:lvl>
@@ -1711,7 +1503,7 @@
         <w:ind w:left="4320" w:hanging="360"/>
       </w:pPr>
       <w:rPr>
-        <w:rFonts w:hint="default" w:ascii="Symbol" w:hAnsi="Symbol"/>
+        <w:rFonts w:ascii="Symbol" w:hAnsi="Symbol" w:hint="default"/>
         <w:sz w:val="20"/>
       </w:rPr>
     </w:lvl>
@@ -1727,7 +1519,7 @@
         <w:ind w:left="5040" w:hanging="360"/>
       </w:pPr>
       <w:rPr>
-        <w:rFonts w:hint="default" w:ascii="Symbol" w:hAnsi="Symbol"/>
+        <w:rFonts w:ascii="Symbol" w:hAnsi="Symbol" w:hint="default"/>
         <w:sz w:val="20"/>
       </w:rPr>
     </w:lvl>
@@ -1743,7 +1535,7 @@
         <w:ind w:left="5760" w:hanging="360"/>
       </w:pPr>
       <w:rPr>
-        <w:rFonts w:hint="default" w:ascii="Symbol" w:hAnsi="Symbol"/>
+        <w:rFonts w:ascii="Symbol" w:hAnsi="Symbol" w:hint="default"/>
         <w:sz w:val="20"/>
       </w:rPr>
     </w:lvl>
@@ -1759,7 +1551,7 @@
         <w:ind w:left="6480" w:hanging="360"/>
       </w:pPr>
       <w:rPr>
-        <w:rFonts w:hint="default" w:ascii="Symbol" w:hAnsi="Symbol"/>
+        <w:rFonts w:ascii="Symbol" w:hAnsi="Symbol" w:hint="default"/>
         <w:sz w:val="20"/>
       </w:rPr>
     </w:lvl>
@@ -2152,16 +1944,12 @@
 </w:numbering>
 </file>
 
-<file path=word/people.xml><?xml version="1.0" encoding="utf-8"?>
-<w15:people xmlns:mc="http://schemas.openxmlformats.org/markup-compatibility/2006" xmlns:w15="http://schemas.microsoft.com/office/word/2012/wordml" mc:Ignorable="w15"/>
-</file>
-
 <file path=word/styles.xml><?xml version="1.0" encoding="utf-8"?>
 <w:styles xmlns:mc="http://schemas.openxmlformats.org/markup-compatibility/2006" xmlns:r="http://schemas.openxmlformats.org/officeDocument/2006/relationships" xmlns:w="http://schemas.openxmlformats.org/wordprocessingml/2006/main" xmlns:w14="http://schemas.microsoft.com/office/word/2010/wordml" xmlns:w15="http://schemas.microsoft.com/office/word/2012/wordml" xmlns:w16cex="http://schemas.microsoft.com/office/word/2018/wordml/cex" xmlns:w16cid="http://schemas.microsoft.com/office/word/2016/wordml/cid" xmlns:w16="http://schemas.microsoft.com/office/word/2018/wordml" xmlns:w16sdtdh="http://schemas.microsoft.com/office/word/2020/wordml/sdtdatahash" xmlns:w16se="http://schemas.microsoft.com/office/word/2015/wordml/symex" mc:Ignorable="w14 w15 w16se w16cid w16 w16cex w16sdtdh">
   <w:docDefaults>
     <w:rPrDefault>
       <w:rPr>
-        <w:rFonts w:asciiTheme="minorHAnsi" w:hAnsiTheme="minorHAnsi" w:eastAsiaTheme="minorEastAsia" w:cstheme="minorBidi"/>
+        <w:rFonts w:asciiTheme="minorHAnsi" w:eastAsiaTheme="minorEastAsia" w:hAnsiTheme="minorHAnsi" w:cstheme="minorBidi"/>
         <w:sz w:val="22"/>
         <w:szCs w:val="22"/>
         <w:lang w:val="en-GB" w:eastAsia="zh-CN" w:bidi="ar-SA"/>
@@ -2176,14 +1964,14 @@
   <w:latentStyles w:defLockedState="0" w:defUIPriority="99" w:defSemiHidden="0" w:defUnhideWhenUsed="0" w:defQFormat="0" w:count="376">
     <w:lsdException w:name="Normal" w:uiPriority="0" w:qFormat="1"/>
     <w:lsdException w:name="heading 1" w:uiPriority="9" w:qFormat="1"/>
-    <w:lsdException w:name="heading 2" w:uiPriority="9" w:semiHidden="1" w:unhideWhenUsed="1" w:qFormat="1"/>
-    <w:lsdException w:name="heading 3" w:uiPriority="9" w:semiHidden="1" w:unhideWhenUsed="1" w:qFormat="1"/>
-    <w:lsdException w:name="heading 4" w:uiPriority="9" w:semiHidden="1" w:unhideWhenUsed="1" w:qFormat="1"/>
-    <w:lsdException w:name="heading 5" w:uiPriority="9" w:semiHidden="1" w:unhideWhenUsed="1" w:qFormat="1"/>
-    <w:lsdException w:name="heading 6" w:uiPriority="9" w:semiHidden="1" w:unhideWhenUsed="1" w:qFormat="1"/>
-    <w:lsdException w:name="heading 7" w:uiPriority="9" w:semiHidden="1" w:unhideWhenUsed="1" w:qFormat="1"/>
-    <w:lsdException w:name="heading 8" w:uiPriority="9" w:semiHidden="1" w:unhideWhenUsed="1" w:qFormat="1"/>
-    <w:lsdException w:name="heading 9" w:uiPriority="9" w:semiHidden="1" w:unhideWhenUsed="1" w:qFormat="1"/>
+    <w:lsdException w:name="heading 2" w:semiHidden="1" w:uiPriority="9" w:unhideWhenUsed="1" w:qFormat="1"/>
+    <w:lsdException w:name="heading 3" w:semiHidden="1" w:uiPriority="9" w:unhideWhenUsed="1" w:qFormat="1"/>
+    <w:lsdException w:name="heading 4" w:semiHidden="1" w:uiPriority="9" w:unhideWhenUsed="1" w:qFormat="1"/>
+    <w:lsdException w:name="heading 5" w:semiHidden="1" w:uiPriority="9" w:unhideWhenUsed="1" w:qFormat="1"/>
+    <w:lsdException w:name="heading 6" w:semiHidden="1" w:uiPriority="9" w:unhideWhenUsed="1" w:qFormat="1"/>
+    <w:lsdException w:name="heading 7" w:semiHidden="1" w:uiPriority="9" w:unhideWhenUsed="1" w:qFormat="1"/>
+    <w:lsdException w:name="heading 8" w:semiHidden="1" w:uiPriority="9" w:unhideWhenUsed="1" w:qFormat="1"/>
+    <w:lsdException w:name="heading 9" w:semiHidden="1" w:uiPriority="9" w:unhideWhenUsed="1" w:qFormat="1"/>
     <w:lsdException w:name="index 1" w:semiHidden="1" w:unhideWhenUsed="1"/>
     <w:lsdException w:name="index 2" w:semiHidden="1" w:unhideWhenUsed="1"/>
     <w:lsdException w:name="index 3" w:semiHidden="1" w:unhideWhenUsed="1"/>
@@ -2193,22 +1981,22 @@
     <w:lsdException w:name="index 7" w:semiHidden="1" w:unhideWhenUsed="1"/>
     <w:lsdException w:name="index 8" w:semiHidden="1" w:unhideWhenUsed="1"/>
     <w:lsdException w:name="index 9" w:semiHidden="1" w:unhideWhenUsed="1"/>
-    <w:lsdException w:name="toc 1" w:uiPriority="39" w:semiHidden="1" w:unhideWhenUsed="1"/>
-    <w:lsdException w:name="toc 2" w:uiPriority="39" w:semiHidden="1" w:unhideWhenUsed="1"/>
-    <w:lsdException w:name="toc 3" w:uiPriority="39" w:semiHidden="1" w:unhideWhenUsed="1"/>
-    <w:lsdException w:name="toc 4" w:uiPriority="39" w:semiHidden="1" w:unhideWhenUsed="1"/>
-    <w:lsdException w:name="toc 5" w:uiPriority="39" w:semiHidden="1" w:unhideWhenUsed="1"/>
-    <w:lsdException w:name="toc 6" w:uiPriority="39" w:semiHidden="1" w:unhideWhenUsed="1"/>
-    <w:lsdException w:name="toc 7" w:uiPriority="39" w:semiHidden="1" w:unhideWhenUsed="1"/>
-    <w:lsdException w:name="toc 8" w:uiPriority="39" w:semiHidden="1" w:unhideWhenUsed="1"/>
-    <w:lsdException w:name="toc 9" w:uiPriority="39" w:semiHidden="1" w:unhideWhenUsed="1"/>
+    <w:lsdException w:name="toc 1" w:semiHidden="1" w:uiPriority="39" w:unhideWhenUsed="1"/>
+    <w:lsdException w:name="toc 2" w:semiHidden="1" w:uiPriority="39" w:unhideWhenUsed="1"/>
+    <w:lsdException w:name="toc 3" w:semiHidden="1" w:uiPriority="39" w:unhideWhenUsed="1"/>
+    <w:lsdException w:name="toc 4" w:semiHidden="1" w:uiPriority="39" w:unhideWhenUsed="1"/>
+    <w:lsdException w:name="toc 5" w:semiHidden="1" w:uiPriority="39" w:unhideWhenUsed="1"/>
+    <w:lsdException w:name="toc 6" w:semiHidden="1" w:uiPriority="39" w:unhideWhenUsed="1"/>
+    <w:lsdException w:name="toc 7" w:semiHidden="1" w:uiPriority="39" w:unhideWhenUsed="1"/>
+    <w:lsdException w:name="toc 8" w:semiHidden="1" w:uiPriority="39" w:unhideWhenUsed="1"/>
+    <w:lsdException w:name="toc 9" w:semiHidden="1" w:uiPriority="39" w:unhideWhenUsed="1"/>
     <w:lsdException w:name="Normal Indent" w:semiHidden="1" w:unhideWhenUsed="1"/>
     <w:lsdException w:name="footnote text" w:semiHidden="1" w:unhideWhenUsed="1"/>
     <w:lsdException w:name="annotation text" w:semiHidden="1" w:unhideWhenUsed="1"/>
     <w:lsdException w:name="header" w:semiHidden="1" w:unhideWhenUsed="1"/>
     <w:lsdException w:name="footer" w:semiHidden="1" w:unhideWhenUsed="1"/>
     <w:lsdException w:name="index heading" w:semiHidden="1" w:unhideWhenUsed="1"/>
-    <w:lsdException w:name="caption" w:uiPriority="35" w:semiHidden="1" w:unhideWhenUsed="1" w:qFormat="1"/>
+    <w:lsdException w:name="caption" w:semiHidden="1" w:uiPriority="35" w:unhideWhenUsed="1" w:qFormat="1"/>
     <w:lsdException w:name="table of figures" w:semiHidden="1" w:unhideWhenUsed="1"/>
     <w:lsdException w:name="envelope address" w:semiHidden="1" w:unhideWhenUsed="1"/>
     <w:lsdException w:name="envelope return" w:semiHidden="1" w:unhideWhenUsed="1"/>
@@ -2239,7 +2027,7 @@
     <w:lsdException w:name="Title" w:uiPriority="10" w:qFormat="1"/>
     <w:lsdException w:name="Closing" w:semiHidden="1" w:unhideWhenUsed="1"/>
     <w:lsdException w:name="Signature" w:semiHidden="1" w:unhideWhenUsed="1"/>
-    <w:lsdException w:name="Default Paragraph Font" w:uiPriority="1" w:semiHidden="1" w:unhideWhenUsed="1"/>
+    <w:lsdException w:name="Default Paragraph Font" w:semiHidden="1" w:uiPriority="1" w:unhideWhenUsed="1"/>
     <w:lsdException w:name="Body Text" w:semiHidden="1" w:unhideWhenUsed="1"/>
     <w:lsdException w:name="Body Text Indent" w:semiHidden="1" w:unhideWhenUsed="1"/>
     <w:lsdException w:name="List Continue" w:semiHidden="1" w:unhideWhenUsed="1"/>
@@ -2439,8 +2227,8 @@
     <w:lsdException w:name="Subtle Reference" w:uiPriority="31" w:qFormat="1"/>
     <w:lsdException w:name="Intense Reference" w:uiPriority="32" w:qFormat="1"/>
     <w:lsdException w:name="Book Title" w:uiPriority="33" w:qFormat="1"/>
-    <w:lsdException w:name="Bibliography" w:uiPriority="37" w:semiHidden="1" w:unhideWhenUsed="1"/>
-    <w:lsdException w:name="TOC Heading" w:uiPriority="39" w:semiHidden="1" w:unhideWhenUsed="1" w:qFormat="1"/>
+    <w:lsdException w:name="Bibliography" w:semiHidden="1" w:uiPriority="37" w:unhideWhenUsed="1"/>
+    <w:lsdException w:name="TOC Heading" w:semiHidden="1" w:uiPriority="39" w:unhideWhenUsed="1" w:qFormat="1"/>
     <w:lsdException w:name="Plain Table 1" w:uiPriority="41"/>
     <w:lsdException w:name="Plain Table 2" w:uiPriority="42"/>
     <w:lsdException w:name="Plain Table 3" w:uiPriority="43"/>
@@ -2551,7 +2339,7 @@
     <w:lsdException w:name="Unresolved Mention" w:semiHidden="1" w:unhideWhenUsed="1"/>
     <w:lsdException w:name="Smart Link" w:semiHidden="1" w:unhideWhenUsed="1"/>
   </w:latentStyles>
-  <w:style w:type="paragraph" w:styleId="Normal" w:default="1">
+  <w:style w:type="paragraph" w:default="1" w:styleId="Normal">
     <w:name w:val="Normal"/>
     <w:qFormat/>
   </w:style>
@@ -2567,20 +2355,20 @@
       <w:outlineLvl w:val="1"/>
     </w:pPr>
     <w:rPr>
-      <w:rFonts w:ascii="Times New Roman" w:hAnsi="Times New Roman" w:eastAsia="Times New Roman" w:cs="Times New Roman"/>
+      <w:rFonts w:ascii="Times New Roman" w:eastAsia="Times New Roman" w:hAnsi="Times New Roman" w:cs="Times New Roman"/>
       <w:b/>
       <w:bCs/>
       <w:sz w:val="36"/>
       <w:szCs w:val="36"/>
     </w:rPr>
   </w:style>
-  <w:style w:type="character" w:styleId="DefaultParagraphFont" w:default="1">
+  <w:style w:type="character" w:default="1" w:styleId="DefaultParagraphFont">
     <w:name w:val="Default Paragraph Font"/>
     <w:uiPriority w:val="1"/>
     <w:semiHidden/>
     <w:unhideWhenUsed/>
   </w:style>
-  <w:style w:type="table" w:styleId="TableNormal" w:default="1">
+  <w:style w:type="table" w:default="1" w:styleId="TableNormal">
     <w:name w:val="Normal Table"/>
     <w:uiPriority w:val="99"/>
     <w:semiHidden/>
@@ -2595,13 +2383,13 @@
       </w:tblCellMar>
     </w:tblPr>
   </w:style>
-  <w:style w:type="numbering" w:styleId="NoList" w:default="1">
+  <w:style w:type="numbering" w:default="1" w:styleId="NoList">
     <w:name w:val="No List"/>
     <w:uiPriority w:val="99"/>
     <w:semiHidden/>
     <w:unhideWhenUsed/>
   </w:style>
-  <w:style w:type="paragraph" w:styleId="Default" w:customStyle="1">
+  <w:style w:type="paragraph" w:customStyle="1" w:styleId="Default">
     <w:name w:val="Default"/>
     <w:rsid w:val="000E192C"/>
     <w:pPr>
@@ -2647,7 +2435,7 @@
       <w:spacing w:after="0" w:line="240" w:lineRule="auto"/>
     </w:pPr>
   </w:style>
-  <w:style w:type="character" w:styleId="HeaderChar" w:customStyle="1">
+  <w:style w:type="character" w:customStyle="1" w:styleId="HeaderChar">
     <w:name w:val="Header Char"/>
     <w:basedOn w:val="DefaultParagraphFont"/>
     <w:link w:val="Header"/>
@@ -2669,7 +2457,7 @@
       <w:spacing w:after="0" w:line="240" w:lineRule="auto"/>
     </w:pPr>
   </w:style>
-  <w:style w:type="character" w:styleId="FooterChar" w:customStyle="1">
+  <w:style w:type="character" w:customStyle="1" w:styleId="FooterChar">
     <w:name w:val="Footer Char"/>
     <w:basedOn w:val="DefaultParagraphFont"/>
     <w:link w:val="Footer"/>
@@ -2687,7 +2475,7 @@
       <w:spacing w:before="100" w:beforeAutospacing="1" w:after="100" w:afterAutospacing="1" w:line="240" w:lineRule="auto"/>
     </w:pPr>
     <w:rPr>
-      <w:rFonts w:ascii="Times New Roman" w:hAnsi="Times New Roman" w:eastAsia="Times New Roman" w:cs="Times New Roman"/>
+      <w:rFonts w:ascii="Times New Roman" w:eastAsia="Times New Roman" w:hAnsi="Times New Roman" w:cs="Times New Roman"/>
       <w:sz w:val="24"/>
       <w:szCs w:val="24"/>
     </w:rPr>
@@ -2719,7 +2507,7 @@
       <w:szCs w:val="20"/>
     </w:rPr>
   </w:style>
-  <w:style w:type="character" w:styleId="CommentTextChar" w:customStyle="1">
+  <w:style w:type="character" w:customStyle="1" w:styleId="CommentTextChar">
     <w:name w:val="Comment Text Char"/>
     <w:basedOn w:val="DefaultParagraphFont"/>
     <w:link w:val="CommentText"/>
@@ -2744,7 +2532,7 @@
       <w:bCs/>
     </w:rPr>
   </w:style>
-  <w:style w:type="character" w:styleId="CommentSubjectChar" w:customStyle="1">
+  <w:style w:type="character" w:customStyle="1" w:styleId="CommentSubjectChar">
     <w:name w:val="Comment Subject Char"/>
     <w:basedOn w:val="CommentTextChar"/>
     <w:link w:val="CommentSubject"/>
@@ -2758,14 +2546,14 @@
       <w:szCs w:val="20"/>
     </w:rPr>
   </w:style>
-  <w:style w:type="character" w:styleId="Heading2Char" w:customStyle="1">
+  <w:style w:type="character" w:customStyle="1" w:styleId="Heading2Char">
     <w:name w:val="Heading 2 Char"/>
     <w:basedOn w:val="DefaultParagraphFont"/>
     <w:link w:val="Heading2"/>
     <w:uiPriority w:val="9"/>
     <w:rsid w:val="00654606"/>
     <w:rPr>
-      <w:rFonts w:ascii="Times New Roman" w:hAnsi="Times New Roman" w:eastAsia="Times New Roman" w:cs="Times New Roman"/>
+      <w:rFonts w:ascii="Times New Roman" w:eastAsia="Times New Roman" w:hAnsi="Times New Roman" w:cs="Times New Roman"/>
       <w:b/>
       <w:bCs/>
       <w:sz w:val="36"/>
@@ -2794,7 +2582,7 @@
       <w:u w:val="single"/>
     </w:rPr>
   </w:style>
-  <w:style w:type="character" w:styleId="aviaiconboxtitle" w:customStyle="1">
+  <w:style w:type="character" w:customStyle="1" w:styleId="aviaiconboxtitle">
     <w:name w:val="avia_iconbox_title"/>
     <w:basedOn w:val="DefaultParagraphFont"/>
     <w:rsid w:val="00654606"/>

</xml_diff>